<commit_message>
Sessao com client-sessions no server Introduzi o midleware client-sessions para salvar sessao dos clientes. As informacoes do cliente sao salvos em cookies.
</commit_message>
<xml_diff>
--- a/especificacao.docx
+++ b/especificacao.docx
@@ -7,13 +7,7 @@
         <w:pStyle w:val="Ttulo2"/>
       </w:pPr>
       <w:r>
-        <w:t>A</w:t>
-      </w:r>
-      <w:r>
-        <w:t>utenticacao</w:t>
-      </w:r>
-      <w:r>
-        <w:t xml:space="preserve"> de usuários</w:t>
+        <w:t>Autenticacao de usuários</w:t>
       </w:r>
     </w:p>
     <w:p>
@@ -326,16 +320,84 @@
         <w:rPr>
           <w:color w:val="FF0000"/>
         </w:rPr>
-        <w:t>notFound</w:t>
-      </w:r>
-      <w:r>
+        <w:t xml:space="preserve">notFound } </w:t>
+      </w:r>
+    </w:p>
+    <w:p>
+      <w:pPr>
+        <w:pStyle w:val="Ttulo3"/>
+        <w:rPr>
+          <w:u w:val="single"/>
+        </w:rPr>
+      </w:pPr>
+      <w:r>
+        <w:t>Sessão</w:t>
+      </w:r>
+    </w:p>
+    <w:p>
+      <w:r>
+        <w:t xml:space="preserve">Instale client sessions by mozila </w:t>
+      </w:r>
+      <w:hyperlink r:id="rId6" w:history="1">
+        <w:r>
+          <w:rPr>
+            <w:rStyle w:val="Hyperlink"/>
+          </w:rPr>
+          <w:t>https://github.com/mozilla/node-client-sessions</w:t>
+        </w:r>
+      </w:hyperlink>
+    </w:p>
+    <w:p>
+      <w:pPr>
         <w:rPr>
           <w:color w:val="FF0000"/>
         </w:rPr>
-        <w:t xml:space="preserve"> } </w:t>
+      </w:pPr>
+      <w:r>
+        <w:rPr>
+          <w:color w:val="FF0000"/>
+        </w:rPr>
+        <w:t>$</w:t>
+      </w:r>
+      <w:r>
+        <w:rPr>
+          <w:color w:val="FF0000"/>
+        </w:rPr>
+        <w:t>npm install client-sessions</w:t>
       </w:r>
     </w:p>
     <w:p>
+      <w:r>
+        <w:t>No app</w:t>
+      </w:r>
+    </w:p>
+    <w:p>
+      <w:pPr>
+        <w:rPr>
+          <w:color w:val="FF0000"/>
+        </w:rPr>
+      </w:pPr>
+      <w:proofErr w:type="gramStart"/>
+      <w:r>
+        <w:rPr>
+          <w:color w:val="FF0000"/>
+        </w:rPr>
+        <w:t>var</w:t>
+      </w:r>
+      <w:proofErr w:type="gramEnd"/>
+      <w:r>
+        <w:rPr>
+          <w:color w:val="FF0000"/>
+        </w:rPr>
+        <w:t xml:space="preserve"> sessions = require('client-sessions');</w:t>
+      </w:r>
+    </w:p>
+    <w:p>
+      <w:pPr>
+        <w:rPr>
+          <w:color w:val="FF0000"/>
+        </w:rPr>
+      </w:pPr>
       <w:bookmarkStart w:id="0" w:name="_GoBack"/>
       <w:bookmarkEnd w:id="0"/>
     </w:p>
@@ -1291,6 +1353,17 @@
       <w:szCs w:val="20"/>
     </w:rPr>
   </w:style>
+  <w:style w:type="character" w:styleId="Hyperlink">
+    <w:name w:val="Hyperlink"/>
+    <w:basedOn w:val="Fontepargpadro"/>
+    <w:uiPriority w:val="99"/>
+    <w:unhideWhenUsed/>
+    <w:rsid w:val="00832300"/>
+    <w:rPr>
+      <w:color w:val="0000FF" w:themeColor="hyperlink"/>
+      <w:u w:val="single"/>
+    </w:rPr>
+  </w:style>
 </w:styles>
 </file>
 
@@ -1864,6 +1937,17 @@
       <w:color w:val="404040" w:themeColor="text1" w:themeTint="BF"/>
       <w:sz w:val="20"/>
       <w:szCs w:val="20"/>
+    </w:rPr>
+  </w:style>
+  <w:style w:type="character" w:styleId="Hyperlink">
+    <w:name w:val="Hyperlink"/>
+    <w:basedOn w:val="Fontepargpadro"/>
+    <w:uiPriority w:val="99"/>
+    <w:unhideWhenUsed/>
+    <w:rsid w:val="00832300"/>
+    <w:rPr>
+      <w:color w:val="0000FF" w:themeColor="hyperlink"/>
+      <w:u w:val="single"/>
     </w:rPr>
   </w:style>
 </w:styles>

</xml_diff>